<commit_message>
Ajout de description Pour G et GA
</commit_message>
<xml_diff>
--- a/Rapport.docx
+++ b/Rapport.docx
@@ -1,6 +1,6 @@
 
 <file path=word/document.xml><?xml version="1.0" encoding="utf-8"?>
-<w:document xmlns:wpc="http://schemas.microsoft.com/office/word/2010/wordprocessingCanvas" xmlns:cx="http://schemas.microsoft.com/office/drawing/2014/chartex" xmlns:cx1="http://schemas.microsoft.com/office/drawing/2015/9/8/chartex" xmlns:cx2="http://schemas.microsoft.com/office/drawing/2015/10/21/chartex" xmlns:cx3="http://schemas.microsoft.com/office/drawing/2016/5/9/chartex" xmlns:cx4="http://schemas.microsoft.com/office/drawing/2016/5/10/chartex" xmlns:cx5="http://schemas.microsoft.com/office/drawing/2016/5/11/chartex" xmlns:cx6="http://schemas.microsoft.com/office/drawing/2016/5/12/chartex" xmlns:cx7="http://schemas.microsoft.com/office/drawing/2016/5/13/chartex" xmlns:cx8="http://schemas.microsoft.com/office/drawing/2016/5/14/chartex" xmlns:mc="http://schemas.openxmlformats.org/markup-compatibility/2006" xmlns:aink="http://schemas.microsoft.com/office/drawing/2016/ink" xmlns:am3d="http://schemas.microsoft.com/office/drawing/2017/model3d" xmlns:o="urn:schemas-microsoft-com:office:office" xmlns:r="http://schemas.openxmlformats.org/officeDocument/2006/relationships" xmlns:m="http://schemas.openxmlformats.org/officeDocument/2006/math" xmlns:v="urn:schemas-microsoft-com:vml" xmlns:wp14="http://schemas.microsoft.com/office/word/2010/wordprocessingDrawing" xmlns:wp="http://schemas.openxmlformats.org/drawingml/2006/wordprocessingDrawing" xmlns:w10="urn:schemas-microsoft-com:office:word" xmlns:w="http://schemas.openxmlformats.org/wordprocessingml/2006/main" xmlns:w14="http://schemas.microsoft.com/office/word/2010/wordml" xmlns:w15="http://schemas.microsoft.com/office/word/2012/wordml" xmlns:w16cex="http://schemas.microsoft.com/office/word/2018/wordml/cex" xmlns:w16cid="http://schemas.microsoft.com/office/word/2016/wordml/cid" xmlns:w16="http://schemas.microsoft.com/office/word/2018/wordml" xmlns:w16se="http://schemas.microsoft.com/office/word/2015/wordml/symex" xmlns:wpg="http://schemas.microsoft.com/office/word/2010/wordprocessingGroup" xmlns:wpi="http://schemas.microsoft.com/office/word/2010/wordprocessingInk" xmlns:wne="http://schemas.microsoft.com/office/word/2006/wordml" xmlns:wps="http://schemas.microsoft.com/office/word/2010/wordprocessingShape" mc:Ignorable="w14 w15 w16se w16cid w16 w16cex wp14">
+<w:document xmlns:wpc="http://schemas.microsoft.com/office/word/2010/wordprocessingCanvas" xmlns:cx="http://schemas.microsoft.com/office/drawing/2014/chartex" xmlns:cx1="http://schemas.microsoft.com/office/drawing/2015/9/8/chartex" xmlns:cx2="http://schemas.microsoft.com/office/drawing/2015/10/21/chartex" xmlns:cx3="http://schemas.microsoft.com/office/drawing/2016/5/9/chartex" xmlns:cx4="http://schemas.microsoft.com/office/drawing/2016/5/10/chartex" xmlns:cx5="http://schemas.microsoft.com/office/drawing/2016/5/11/chartex" xmlns:cx6="http://schemas.microsoft.com/office/drawing/2016/5/12/chartex" xmlns:cx7="http://schemas.microsoft.com/office/drawing/2016/5/13/chartex" xmlns:cx8="http://schemas.microsoft.com/office/drawing/2016/5/14/chartex" xmlns:mc="http://schemas.openxmlformats.org/markup-compatibility/2006" xmlns:aink="http://schemas.microsoft.com/office/drawing/2016/ink" xmlns:am3d="http://schemas.microsoft.com/office/drawing/2017/model3d" xmlns:o="urn:schemas-microsoft-com:office:office" xmlns:r="http://schemas.openxmlformats.org/officeDocument/2006/relationships" xmlns:m="http://schemas.openxmlformats.org/officeDocument/2006/math" xmlns:v="urn:schemas-microsoft-com:vml" xmlns:wp14="http://schemas.microsoft.com/office/word/2010/wordprocessingDrawing" xmlns:wp="http://schemas.openxmlformats.org/drawingml/2006/wordprocessingDrawing" xmlns:w10="urn:schemas-microsoft-com:office:word" xmlns:w="http://schemas.openxmlformats.org/wordprocessingml/2006/main" xmlns:w14="http://schemas.microsoft.com/office/word/2010/wordml" xmlns:w15="http://schemas.microsoft.com/office/word/2012/wordml" xmlns:w16cid="http://schemas.microsoft.com/office/word/2016/wordml/cid" xmlns:w16se="http://schemas.microsoft.com/office/word/2015/wordml/symex" xmlns:wpg="http://schemas.microsoft.com/office/word/2010/wordprocessingGroup" xmlns:wpi="http://schemas.microsoft.com/office/word/2010/wordprocessingInk" xmlns:wne="http://schemas.microsoft.com/office/word/2006/wordml" xmlns:wps="http://schemas.microsoft.com/office/word/2010/wordprocessingShape" mc:Ignorable="w14 w15 w16se w16cid wp14">
   <w:body>
     <w:p>
       <w:pPr>
@@ -41,7 +41,7 @@
     </w:p>
     <w:p>
       <w:pPr>
-        <w:pStyle w:val="ListParagraph"/>
+        <w:pStyle w:val="Paragraphedeliste"/>
         <w:numPr>
           <w:ilvl w:val="0"/>
           <w:numId w:val="1"/>
@@ -173,7 +173,7 @@
     </w:p>
     <w:p>
       <w:pPr>
-        <w:pStyle w:val="ListParagraph"/>
+        <w:pStyle w:val="Paragraphedeliste"/>
         <w:numPr>
           <w:ilvl w:val="0"/>
           <w:numId w:val="2"/>
@@ -197,7 +197,7 @@
     </w:p>
     <w:p>
       <w:pPr>
-        <w:pStyle w:val="ListParagraph"/>
+        <w:pStyle w:val="Paragraphedeliste"/>
         <w:numPr>
           <w:ilvl w:val="0"/>
           <w:numId w:val="2"/>
@@ -231,7 +231,7 @@
     </w:p>
     <w:p>
       <w:pPr>
-        <w:pStyle w:val="ListParagraph"/>
+        <w:pStyle w:val="Paragraphedeliste"/>
         <w:numPr>
           <w:ilvl w:val="0"/>
           <w:numId w:val="2"/>
@@ -283,7 +283,7 @@
     </w:p>
     <w:p>
       <w:pPr>
-        <w:pStyle w:val="ListParagraph"/>
+        <w:pStyle w:val="Paragraphedeliste"/>
         <w:numPr>
           <w:ilvl w:val="0"/>
           <w:numId w:val="2"/>
@@ -765,7 +765,7 @@
     </w:p>
     <w:p>
       <w:pPr>
-        <w:pStyle w:val="ListParagraph"/>
+        <w:pStyle w:val="Paragraphedeliste"/>
         <w:numPr>
           <w:ilvl w:val="0"/>
           <w:numId w:val="2"/>
@@ -826,7 +826,7 @@
     </w:p>
     <w:p>
       <w:pPr>
-        <w:pStyle w:val="ListParagraph"/>
+        <w:pStyle w:val="Paragraphedeliste"/>
         <w:numPr>
           <w:ilvl w:val="0"/>
           <w:numId w:val="2"/>
@@ -915,7 +915,7 @@
     </w:p>
     <w:p>
       <w:pPr>
-        <w:pStyle w:val="ListParagraph"/>
+        <w:pStyle w:val="Paragraphedeliste"/>
         <w:numPr>
           <w:ilvl w:val="0"/>
           <w:numId w:val="2"/>
@@ -949,7 +949,7 @@
     </w:p>
     <w:p>
       <w:pPr>
-        <w:pStyle w:val="ListParagraph"/>
+        <w:pStyle w:val="Paragraphedeliste"/>
         <w:numPr>
           <w:ilvl w:val="0"/>
           <w:numId w:val="1"/>
@@ -1809,7 +1809,7 @@
     </w:p>
     <w:p>
       <w:pPr>
-        <w:pStyle w:val="ListParagraph"/>
+        <w:pStyle w:val="Paragraphedeliste"/>
         <w:numPr>
           <w:ilvl w:val="0"/>
           <w:numId w:val="2"/>
@@ -1833,7 +1833,7 @@
     </w:p>
     <w:p>
       <w:pPr>
-        <w:pStyle w:val="ListParagraph"/>
+        <w:pStyle w:val="Paragraphedeliste"/>
         <w:numPr>
           <w:ilvl w:val="0"/>
           <w:numId w:val="2"/>
@@ -1857,7 +1857,7 @@
     </w:p>
     <w:p>
       <w:pPr>
-        <w:pStyle w:val="ListParagraph"/>
+        <w:pStyle w:val="Paragraphedeliste"/>
         <w:numPr>
           <w:ilvl w:val="0"/>
           <w:numId w:val="2"/>
@@ -1900,7 +1900,7 @@
     </w:p>
     <w:p>
       <w:pPr>
-        <w:pStyle w:val="ListParagraph"/>
+        <w:pStyle w:val="Paragraphedeliste"/>
         <w:numPr>
           <w:ilvl w:val="0"/>
           <w:numId w:val="2"/>
@@ -1924,7 +1924,7 @@
     </w:p>
     <w:p>
       <w:pPr>
-        <w:pStyle w:val="ListParagraph"/>
+        <w:pStyle w:val="Paragraphedeliste"/>
         <w:numPr>
           <w:ilvl w:val="0"/>
           <w:numId w:val="2"/>
@@ -1948,7 +1948,7 @@
     </w:p>
     <w:p>
       <w:pPr>
-        <w:pStyle w:val="ListParagraph"/>
+        <w:pStyle w:val="Paragraphedeliste"/>
         <w:numPr>
           <w:ilvl w:val="0"/>
           <w:numId w:val="2"/>
@@ -1959,7 +1959,6 @@
           <w:szCs w:val="24"/>
         </w:rPr>
       </w:pPr>
-      <w:proofErr w:type="gramStart"/>
       <w:r>
         <w:rPr>
           <w:rFonts w:ascii="Arial" w:hAnsi="Arial" w:cs="Arial"/>
@@ -1983,16 +1982,7 @@
           <w:sz w:val="24"/>
           <w:szCs w:val="24"/>
         </w:rPr>
-        <w:t xml:space="preserve"> :</w:t>
-      </w:r>
-      <w:proofErr w:type="gramEnd"/>
-      <w:r>
-        <w:rPr>
-          <w:rFonts w:ascii="Arial" w:hAnsi="Arial" w:cs="Arial"/>
-          <w:sz w:val="24"/>
-          <w:szCs w:val="24"/>
-        </w:rPr>
-        <w:t xml:space="preserve"> int cost[] = (int*)malloc(n * </w:t>
+        <w:t xml:space="preserve"> : int cost[] = (int*)malloc(n * </w:t>
       </w:r>
       <w:proofErr w:type="spellStart"/>
       <w:r>
@@ -2015,7 +2005,7 @@
     </w:p>
     <w:p>
       <w:pPr>
-        <w:pStyle w:val="ListParagraph"/>
+        <w:pStyle w:val="Paragraphedeliste"/>
         <w:numPr>
           <w:ilvl w:val="0"/>
           <w:numId w:val="2"/>
@@ -2027,7 +2017,6 @@
         </w:rPr>
       </w:pPr>
       <w:proofErr w:type="spellStart"/>
-      <w:proofErr w:type="gramStart"/>
       <w:r>
         <w:rPr>
           <w:rFonts w:ascii="Arial" w:hAnsi="Arial" w:cs="Arial"/>
@@ -2052,16 +2041,7 @@
           <w:sz w:val="24"/>
           <w:szCs w:val="24"/>
         </w:rPr>
-        <w:t> :</w:t>
-      </w:r>
-      <w:proofErr w:type="gramEnd"/>
-      <w:r>
-        <w:rPr>
-          <w:rFonts w:ascii="Arial" w:hAnsi="Arial" w:cs="Arial"/>
-          <w:sz w:val="24"/>
-          <w:szCs w:val="24"/>
-        </w:rPr>
-        <w:t xml:space="preserve"> int </w:t>
+        <w:t xml:space="preserve"> : int </w:t>
       </w:r>
       <w:proofErr w:type="spellStart"/>
       <w:r>
@@ -2156,7 +2136,7 @@
     </w:p>
     <w:p>
       <w:pPr>
-        <w:pStyle w:val="ListParagraph"/>
+        <w:pStyle w:val="Paragraphedeliste"/>
         <w:numPr>
           <w:ilvl w:val="0"/>
           <w:numId w:val="2"/>
@@ -2237,7 +2217,7 @@
     </w:p>
     <w:tbl>
       <w:tblPr>
-        <w:tblStyle w:val="TableGrid"/>
+        <w:tblStyle w:val="Grilledutableau"/>
         <w:tblW w:w="0" w:type="auto"/>
         <w:tblLook w:val="04A0" w:firstRow="1" w:lastRow="0" w:firstColumn="1" w:lastColumn="0" w:noHBand="0" w:noVBand="1"/>
       </w:tblPr>
@@ -3644,7 +3624,6 @@
                 <w:szCs w:val="24"/>
                 <w:lang w:val="fr-FR"/>
               </w:rPr>
-              <w:lastRenderedPageBreak/>
               <w:t>Inst4</w:t>
             </w:r>
             <w:r>
@@ -3793,7 +3772,7 @@
     </w:p>
     <w:p>
       <w:pPr>
-        <w:pStyle w:val="ListParagraph"/>
+        <w:pStyle w:val="Paragraphedeliste"/>
         <w:numPr>
           <w:ilvl w:val="0"/>
           <w:numId w:val="1"/>
@@ -3821,9 +3800,932 @@
         <w:t>Algorithme glouton</w:t>
       </w:r>
     </w:p>
+    <w:p>
+      <w:pPr>
+        <w:rPr>
+          <w:rFonts w:ascii="Arial" w:hAnsi="Arial" w:cs="Arial"/>
+          <w:sz w:val="24"/>
+          <w:szCs w:val="24"/>
+          <w:lang w:val="fr-FR"/>
+        </w:rPr>
+      </w:pPr>
+      <w:r>
+        <w:rPr>
+          <w:rFonts w:ascii="Arial" w:hAnsi="Arial" w:cs="Arial"/>
+          <w:sz w:val="24"/>
+          <w:szCs w:val="24"/>
+          <w:lang w:val="fr-FR"/>
+        </w:rPr>
+        <w:t xml:space="preserve">Pour créer le programme Glouton , on a pris une partie du traducteur d’instance (celle qui permet de lire les instance), </w:t>
+      </w:r>
+    </w:p>
+    <w:p>
+      <w:pPr>
+        <w:rPr>
+          <w:rFonts w:ascii="Arial" w:hAnsi="Arial" w:cs="Arial"/>
+          <w:sz w:val="24"/>
+          <w:szCs w:val="24"/>
+          <w:lang w:val="fr-FR"/>
+        </w:rPr>
+      </w:pPr>
+      <w:r>
+        <w:rPr>
+          <w:rFonts w:ascii="Arial" w:hAnsi="Arial" w:cs="Arial"/>
+          <w:sz w:val="24"/>
+          <w:szCs w:val="24"/>
+          <w:lang w:val="fr-FR"/>
+        </w:rPr>
+        <w:t xml:space="preserve">Puis nous avons </w:t>
+      </w:r>
+      <w:r>
+        <w:rPr>
+          <w:rFonts w:ascii="Arial" w:hAnsi="Arial" w:cs="Arial"/>
+          <w:sz w:val="24"/>
+          <w:szCs w:val="24"/>
+          <w:lang w:val="fr-FR"/>
+        </w:rPr>
+        <w:t>créé</w:t>
+      </w:r>
+      <w:r>
+        <w:rPr>
+          <w:rFonts w:ascii="Arial" w:hAnsi="Arial" w:cs="Arial"/>
+          <w:sz w:val="24"/>
+          <w:szCs w:val="24"/>
+          <w:lang w:val="fr-FR"/>
+        </w:rPr>
+        <w:t xml:space="preserve"> une classe </w:t>
+      </w:r>
+      <w:proofErr w:type="spellStart"/>
+      <w:r>
+        <w:rPr>
+          <w:rFonts w:ascii="Arial" w:hAnsi="Arial" w:cs="Arial"/>
+          <w:sz w:val="24"/>
+          <w:szCs w:val="24"/>
+          <w:lang w:val="fr-FR"/>
+        </w:rPr>
+        <w:t>C_Solution</w:t>
+      </w:r>
+      <w:proofErr w:type="spellEnd"/>
+      <w:r>
+        <w:rPr>
+          <w:rFonts w:ascii="Arial" w:hAnsi="Arial" w:cs="Arial"/>
+          <w:sz w:val="24"/>
+          <w:szCs w:val="24"/>
+          <w:lang w:val="fr-FR"/>
+        </w:rPr>
+        <w:t xml:space="preserve"> qui contient plusieurs Membre :</w:t>
+      </w:r>
+    </w:p>
+    <w:p>
+      <w:pPr>
+        <w:ind w:firstLine="720"/>
+        <w:rPr>
+          <w:rFonts w:ascii="Arial" w:hAnsi="Arial" w:cs="Arial"/>
+          <w:sz w:val="24"/>
+          <w:szCs w:val="24"/>
+          <w:lang w:val="fr-FR"/>
+        </w:rPr>
+      </w:pPr>
+      <w:r>
+        <w:rPr>
+          <w:rFonts w:ascii="Arial" w:hAnsi="Arial" w:cs="Arial"/>
+          <w:sz w:val="24"/>
+          <w:szCs w:val="24"/>
+          <w:lang w:val="fr-FR"/>
+        </w:rPr>
+        <w:t>-</w:t>
+      </w:r>
+      <w:proofErr w:type="spellStart"/>
+      <w:r>
+        <w:rPr>
+          <w:rFonts w:ascii="Arial" w:hAnsi="Arial" w:cs="Arial"/>
+          <w:sz w:val="24"/>
+          <w:szCs w:val="24"/>
+          <w:lang w:val="fr-FR"/>
+        </w:rPr>
+        <w:t>S_Cout</w:t>
+      </w:r>
+      <w:proofErr w:type="spellEnd"/>
+      <w:r>
+        <w:rPr>
+          <w:rFonts w:ascii="Arial" w:hAnsi="Arial" w:cs="Arial"/>
+          <w:sz w:val="24"/>
+          <w:szCs w:val="24"/>
+          <w:lang w:val="fr-FR"/>
+        </w:rPr>
+        <w:t xml:space="preserve"> qui est le Cout de la solution (Son score).</w:t>
+      </w:r>
+    </w:p>
+    <w:p>
+      <w:pPr>
+        <w:ind w:firstLine="720"/>
+        <w:rPr>
+          <w:rFonts w:ascii="Arial" w:hAnsi="Arial" w:cs="Arial"/>
+          <w:sz w:val="24"/>
+          <w:szCs w:val="24"/>
+          <w:lang w:val="fr-FR"/>
+        </w:rPr>
+      </w:pPr>
+      <w:r>
+        <w:rPr>
+          <w:rFonts w:ascii="Arial" w:hAnsi="Arial" w:cs="Arial"/>
+          <w:sz w:val="24"/>
+          <w:szCs w:val="24"/>
+          <w:lang w:val="fr-FR"/>
+        </w:rPr>
+        <w:t>-</w:t>
+      </w:r>
+      <w:proofErr w:type="spellStart"/>
+      <w:r>
+        <w:rPr>
+          <w:rFonts w:ascii="Arial" w:hAnsi="Arial" w:cs="Arial"/>
+          <w:sz w:val="24"/>
+          <w:szCs w:val="24"/>
+          <w:lang w:val="fr-FR"/>
+        </w:rPr>
+        <w:t>S_nbr_capteurs</w:t>
+      </w:r>
+      <w:proofErr w:type="spellEnd"/>
+      <w:r>
+        <w:rPr>
+          <w:rFonts w:ascii="Arial" w:hAnsi="Arial" w:cs="Arial"/>
+          <w:sz w:val="24"/>
+          <w:szCs w:val="24"/>
+          <w:lang w:val="fr-FR"/>
+        </w:rPr>
+        <w:t xml:space="preserve"> qui est le nombre de capteurs présent dans l’instance.</w:t>
+      </w:r>
+    </w:p>
+    <w:p>
+      <w:pPr>
+        <w:ind w:firstLine="720"/>
+        <w:rPr>
+          <w:rFonts w:ascii="Arial" w:hAnsi="Arial" w:cs="Arial"/>
+          <w:sz w:val="24"/>
+          <w:szCs w:val="24"/>
+          <w:lang w:val="fr-FR"/>
+        </w:rPr>
+      </w:pPr>
+      <w:r>
+        <w:rPr>
+          <w:rFonts w:ascii="Arial" w:hAnsi="Arial" w:cs="Arial"/>
+          <w:sz w:val="24"/>
+          <w:szCs w:val="24"/>
+          <w:lang w:val="fr-FR"/>
+        </w:rPr>
+        <w:t>-</w:t>
+      </w:r>
+      <w:proofErr w:type="spellStart"/>
+      <w:r>
+        <w:rPr>
+          <w:rFonts w:ascii="Arial" w:hAnsi="Arial" w:cs="Arial"/>
+          <w:sz w:val="24"/>
+          <w:szCs w:val="24"/>
+          <w:lang w:val="fr-FR"/>
+        </w:rPr>
+        <w:t>S_nbr_cibles</w:t>
+      </w:r>
+      <w:proofErr w:type="spellEnd"/>
+      <w:r>
+        <w:rPr>
+          <w:rFonts w:ascii="Arial" w:hAnsi="Arial" w:cs="Arial"/>
+          <w:sz w:val="24"/>
+          <w:szCs w:val="24"/>
+          <w:lang w:val="fr-FR"/>
+        </w:rPr>
+        <w:t xml:space="preserve"> qui est le nombre de cibles présentes dans l’instance.</w:t>
+      </w:r>
+    </w:p>
+    <w:p>
+      <w:pPr>
+        <w:ind w:firstLine="720"/>
+        <w:rPr>
+          <w:rFonts w:ascii="Arial" w:hAnsi="Arial" w:cs="Arial"/>
+          <w:sz w:val="24"/>
+          <w:szCs w:val="24"/>
+          <w:lang w:val="fr-FR"/>
+        </w:rPr>
+      </w:pPr>
+      <w:r>
+        <w:rPr>
+          <w:rFonts w:ascii="Arial" w:hAnsi="Arial" w:cs="Arial"/>
+          <w:sz w:val="24"/>
+          <w:szCs w:val="24"/>
+          <w:lang w:val="fr-FR"/>
+        </w:rPr>
+        <w:t>-S_M qui jouera le rôle de M’ dans l’algorithme Glouton</w:t>
+      </w:r>
+    </w:p>
+    <w:p>
+      <w:pPr>
+        <w:ind w:firstLine="720"/>
+        <w:rPr>
+          <w:rFonts w:ascii="Arial" w:hAnsi="Arial" w:cs="Arial"/>
+          <w:sz w:val="24"/>
+          <w:szCs w:val="24"/>
+          <w:lang w:val="fr-FR"/>
+        </w:rPr>
+      </w:pPr>
+      <w:r>
+        <w:rPr>
+          <w:rFonts w:ascii="Arial" w:hAnsi="Arial" w:cs="Arial"/>
+          <w:sz w:val="24"/>
+          <w:szCs w:val="24"/>
+          <w:lang w:val="fr-FR"/>
+        </w:rPr>
+        <w:t>-</w:t>
+      </w:r>
+      <w:proofErr w:type="spellStart"/>
+      <w:r>
+        <w:rPr>
+          <w:rFonts w:ascii="Arial" w:hAnsi="Arial" w:cs="Arial"/>
+          <w:sz w:val="24"/>
+          <w:szCs w:val="24"/>
+          <w:lang w:val="fr-FR"/>
+        </w:rPr>
+        <w:t>S_Tab_Vij</w:t>
+      </w:r>
+      <w:proofErr w:type="spellEnd"/>
+      <w:r>
+        <w:rPr>
+          <w:rFonts w:ascii="Arial" w:hAnsi="Arial" w:cs="Arial"/>
+          <w:sz w:val="24"/>
+          <w:szCs w:val="24"/>
+          <w:lang w:val="fr-FR"/>
+        </w:rPr>
+        <w:t xml:space="preserve"> qui est le Tableau de capteurs j qui couvrent les cibles i</w:t>
+      </w:r>
+    </w:p>
+    <w:p>
+      <w:pPr>
+        <w:ind w:firstLine="720"/>
+        <w:rPr>
+          <w:rFonts w:ascii="Arial" w:hAnsi="Arial" w:cs="Arial"/>
+          <w:sz w:val="24"/>
+          <w:szCs w:val="24"/>
+          <w:lang w:val="fr-FR"/>
+        </w:rPr>
+      </w:pPr>
+      <w:r>
+        <w:rPr>
+          <w:rFonts w:ascii="Arial" w:hAnsi="Arial" w:cs="Arial"/>
+          <w:sz w:val="24"/>
+          <w:szCs w:val="24"/>
+          <w:lang w:val="fr-FR"/>
+        </w:rPr>
+        <w:t>-</w:t>
+      </w:r>
+      <w:proofErr w:type="spellStart"/>
+      <w:r>
+        <w:rPr>
+          <w:rFonts w:ascii="Arial" w:hAnsi="Arial" w:cs="Arial"/>
+          <w:sz w:val="24"/>
+          <w:szCs w:val="24"/>
+          <w:lang w:val="fr-FR"/>
+        </w:rPr>
+        <w:t>S_Tab_Vji</w:t>
+      </w:r>
+      <w:proofErr w:type="spellEnd"/>
+      <w:r>
+        <w:rPr>
+          <w:rFonts w:ascii="Arial" w:hAnsi="Arial" w:cs="Arial"/>
+          <w:sz w:val="24"/>
+          <w:szCs w:val="24"/>
+          <w:lang w:val="fr-FR"/>
+        </w:rPr>
+        <w:t xml:space="preserve"> qui est le Tableau des cibles i couvertes par les capteurs j </w:t>
+      </w:r>
+    </w:p>
+    <w:p>
+      <w:pPr>
+        <w:ind w:firstLine="720"/>
+        <w:rPr>
+          <w:rFonts w:ascii="Arial" w:hAnsi="Arial" w:cs="Arial"/>
+          <w:sz w:val="24"/>
+          <w:szCs w:val="24"/>
+          <w:lang w:val="fr-FR"/>
+        </w:rPr>
+      </w:pPr>
+      <w:r>
+        <w:rPr>
+          <w:rFonts w:ascii="Arial" w:hAnsi="Arial" w:cs="Arial"/>
+          <w:sz w:val="24"/>
+          <w:szCs w:val="24"/>
+          <w:lang w:val="fr-FR"/>
+        </w:rPr>
+        <w:t>-</w:t>
+      </w:r>
+      <w:proofErr w:type="spellStart"/>
+      <w:r>
+        <w:rPr>
+          <w:rFonts w:ascii="Arial" w:hAnsi="Arial" w:cs="Arial"/>
+          <w:sz w:val="24"/>
+          <w:szCs w:val="24"/>
+          <w:lang w:val="fr-FR"/>
+        </w:rPr>
+        <w:t>S_Tab_Cout</w:t>
+      </w:r>
+      <w:proofErr w:type="spellEnd"/>
+      <w:r>
+        <w:rPr>
+          <w:rFonts w:ascii="Arial" w:hAnsi="Arial" w:cs="Arial"/>
+          <w:sz w:val="24"/>
+          <w:szCs w:val="24"/>
+          <w:lang w:val="fr-FR"/>
+        </w:rPr>
+        <w:t xml:space="preserve"> qui est le tableau des couts des capteurs.</w:t>
+      </w:r>
+    </w:p>
+    <w:p>
+      <w:pPr>
+        <w:ind w:firstLine="720"/>
+        <w:rPr>
+          <w:rFonts w:ascii="Arial" w:hAnsi="Arial" w:cs="Arial"/>
+          <w:sz w:val="24"/>
+          <w:szCs w:val="24"/>
+          <w:lang w:val="fr-FR"/>
+        </w:rPr>
+      </w:pPr>
+      <w:r>
+        <w:rPr>
+          <w:rFonts w:ascii="Arial" w:hAnsi="Arial" w:cs="Arial"/>
+          <w:sz w:val="24"/>
+          <w:szCs w:val="24"/>
+          <w:lang w:val="fr-FR"/>
+        </w:rPr>
+        <w:t>-</w:t>
+      </w:r>
+      <w:proofErr w:type="spellStart"/>
+      <w:r>
+        <w:rPr>
+          <w:rFonts w:ascii="Arial" w:hAnsi="Arial" w:cs="Arial"/>
+          <w:sz w:val="24"/>
+          <w:szCs w:val="24"/>
+          <w:lang w:val="fr-FR"/>
+        </w:rPr>
+        <w:t>S_Xi</w:t>
+      </w:r>
+      <w:proofErr w:type="spellEnd"/>
+      <w:r>
+        <w:rPr>
+          <w:rFonts w:ascii="Arial" w:hAnsi="Arial" w:cs="Arial"/>
+          <w:sz w:val="24"/>
+          <w:szCs w:val="24"/>
+          <w:lang w:val="fr-FR"/>
+        </w:rPr>
+        <w:t xml:space="preserve"> qui es la liste des capteurs </w:t>
+      </w:r>
+      <w:r>
+        <w:rPr>
+          <w:rFonts w:ascii="Arial" w:hAnsi="Arial" w:cs="Arial"/>
+          <w:sz w:val="24"/>
+          <w:szCs w:val="24"/>
+          <w:lang w:val="fr-FR"/>
+        </w:rPr>
+        <w:t>déployés.</w:t>
+      </w:r>
+    </w:p>
+    <w:p>
+      <w:pPr>
+        <w:ind w:firstLine="720"/>
+        <w:rPr>
+          <w:rFonts w:ascii="Arial" w:hAnsi="Arial" w:cs="Arial"/>
+          <w:sz w:val="24"/>
+          <w:szCs w:val="24"/>
+          <w:lang w:val="fr-FR"/>
+        </w:rPr>
+      </w:pPr>
+      <w:r>
+        <w:rPr>
+          <w:rFonts w:ascii="Arial" w:hAnsi="Arial" w:cs="Arial"/>
+          <w:sz w:val="24"/>
+          <w:szCs w:val="24"/>
+          <w:lang w:val="fr-FR"/>
+        </w:rPr>
+        <w:t>-</w:t>
+      </w:r>
+      <w:proofErr w:type="spellStart"/>
+      <w:r>
+        <w:rPr>
+          <w:rFonts w:ascii="Arial" w:hAnsi="Arial" w:cs="Arial"/>
+          <w:sz w:val="24"/>
+          <w:szCs w:val="24"/>
+          <w:lang w:val="fr-FR"/>
+        </w:rPr>
+        <w:t>S_Cibles_Couvertes</w:t>
+      </w:r>
+      <w:proofErr w:type="spellEnd"/>
+      <w:r>
+        <w:rPr>
+          <w:rFonts w:ascii="Arial" w:hAnsi="Arial" w:cs="Arial"/>
+          <w:sz w:val="24"/>
+          <w:szCs w:val="24"/>
+          <w:lang w:val="fr-FR"/>
+        </w:rPr>
+        <w:t xml:space="preserve"> qui est la liste des cibles couvertes</w:t>
+      </w:r>
+    </w:p>
+    <w:p>
+      <w:pPr>
+        <w:rPr>
+          <w:rFonts w:ascii="Arial" w:hAnsi="Arial" w:cs="Arial"/>
+          <w:sz w:val="24"/>
+          <w:szCs w:val="24"/>
+          <w:lang w:val="fr-FR"/>
+        </w:rPr>
+      </w:pPr>
+      <w:r>
+        <w:rPr>
+          <w:rFonts w:ascii="Arial" w:hAnsi="Arial" w:cs="Arial"/>
+          <w:sz w:val="24"/>
+          <w:szCs w:val="24"/>
+          <w:lang w:val="fr-FR"/>
+        </w:rPr>
+        <w:t>Quan</w:t>
+      </w:r>
+      <w:r>
+        <w:rPr>
+          <w:rFonts w:ascii="Arial" w:hAnsi="Arial" w:cs="Arial"/>
+          <w:sz w:val="24"/>
+          <w:szCs w:val="24"/>
+          <w:lang w:val="fr-FR"/>
+        </w:rPr>
+        <w:t>t</w:t>
+      </w:r>
+      <w:r>
+        <w:rPr>
+          <w:rFonts w:ascii="Arial" w:hAnsi="Arial" w:cs="Arial"/>
+          <w:sz w:val="24"/>
+          <w:szCs w:val="24"/>
+          <w:lang w:val="fr-FR"/>
+        </w:rPr>
+        <w:t xml:space="preserve"> au</w:t>
+      </w:r>
+      <w:r>
+        <w:rPr>
+          <w:rFonts w:ascii="Arial" w:hAnsi="Arial" w:cs="Arial"/>
+          <w:sz w:val="24"/>
+          <w:szCs w:val="24"/>
+          <w:lang w:val="fr-FR"/>
+        </w:rPr>
+        <w:t>x</w:t>
+      </w:r>
+      <w:r>
+        <w:rPr>
+          <w:rFonts w:ascii="Arial" w:hAnsi="Arial" w:cs="Arial"/>
+          <w:sz w:val="24"/>
+          <w:szCs w:val="24"/>
+          <w:lang w:val="fr-FR"/>
+        </w:rPr>
+        <w:t xml:space="preserve"> M</w:t>
+      </w:r>
+      <w:r>
+        <w:rPr>
+          <w:rFonts w:ascii="Arial" w:hAnsi="Arial" w:cs="Arial"/>
+          <w:sz w:val="24"/>
+          <w:szCs w:val="24"/>
+          <w:lang w:val="fr-FR"/>
+        </w:rPr>
+        <w:t>é</w:t>
+      </w:r>
+      <w:r>
+        <w:rPr>
+          <w:rFonts w:ascii="Arial" w:hAnsi="Arial" w:cs="Arial"/>
+          <w:sz w:val="24"/>
+          <w:szCs w:val="24"/>
+          <w:lang w:val="fr-FR"/>
+        </w:rPr>
+        <w:t>thode</w:t>
+      </w:r>
+      <w:r>
+        <w:rPr>
+          <w:rFonts w:ascii="Arial" w:hAnsi="Arial" w:cs="Arial"/>
+          <w:sz w:val="24"/>
+          <w:szCs w:val="24"/>
+          <w:lang w:val="fr-FR"/>
+        </w:rPr>
+        <w:t>s</w:t>
+      </w:r>
+      <w:r>
+        <w:rPr>
+          <w:rFonts w:ascii="Arial" w:hAnsi="Arial" w:cs="Arial"/>
+          <w:sz w:val="24"/>
+          <w:szCs w:val="24"/>
+          <w:lang w:val="fr-FR"/>
+        </w:rPr>
+        <w:t xml:space="preserve"> de la classe : </w:t>
+      </w:r>
+    </w:p>
+    <w:p>
+      <w:pPr>
+        <w:ind w:firstLine="720"/>
+        <w:rPr>
+          <w:rFonts w:ascii="Arial" w:hAnsi="Arial" w:cs="Arial"/>
+          <w:sz w:val="24"/>
+          <w:szCs w:val="24"/>
+          <w:lang w:val="fr-FR"/>
+        </w:rPr>
+      </w:pPr>
+      <w:r>
+        <w:rPr>
+          <w:rFonts w:ascii="Arial" w:hAnsi="Arial" w:cs="Arial"/>
+          <w:sz w:val="24"/>
+          <w:szCs w:val="24"/>
+          <w:lang w:val="fr-FR"/>
+        </w:rPr>
+        <w:t>-</w:t>
+      </w:r>
+      <w:proofErr w:type="spellStart"/>
+      <w:r>
+        <w:rPr>
+          <w:rFonts w:ascii="Arial" w:hAnsi="Arial" w:cs="Arial"/>
+          <w:sz w:val="24"/>
+          <w:szCs w:val="24"/>
+          <w:lang w:val="fr-FR"/>
+        </w:rPr>
+        <w:t>CalculeCibleCouvertes</w:t>
+      </w:r>
+      <w:proofErr w:type="spellEnd"/>
+      <w:r>
+        <w:rPr>
+          <w:rFonts w:ascii="Arial" w:hAnsi="Arial" w:cs="Arial"/>
+          <w:sz w:val="24"/>
+          <w:szCs w:val="24"/>
+          <w:lang w:val="fr-FR"/>
+        </w:rPr>
+        <w:t xml:space="preserve">() vas nous servir à </w:t>
+      </w:r>
+      <w:r>
+        <w:rPr>
+          <w:rFonts w:ascii="Arial" w:hAnsi="Arial" w:cs="Arial"/>
+          <w:sz w:val="24"/>
+          <w:szCs w:val="24"/>
+          <w:lang w:val="fr-FR"/>
+        </w:rPr>
+        <w:t>créer</w:t>
+      </w:r>
+      <w:r>
+        <w:rPr>
+          <w:rFonts w:ascii="Arial" w:hAnsi="Arial" w:cs="Arial"/>
+          <w:sz w:val="24"/>
+          <w:szCs w:val="24"/>
+          <w:lang w:val="fr-FR"/>
+        </w:rPr>
+        <w:t xml:space="preserve"> une liste des cible couverte</w:t>
+      </w:r>
+    </w:p>
+    <w:p>
+      <w:pPr>
+        <w:ind w:firstLine="720"/>
+        <w:rPr>
+          <w:rFonts w:ascii="Arial" w:hAnsi="Arial" w:cs="Arial"/>
+          <w:sz w:val="24"/>
+          <w:szCs w:val="24"/>
+          <w:lang w:val="fr-FR"/>
+        </w:rPr>
+      </w:pPr>
+      <w:r>
+        <w:rPr>
+          <w:rFonts w:ascii="Arial" w:hAnsi="Arial" w:cs="Arial"/>
+          <w:sz w:val="24"/>
+          <w:szCs w:val="24"/>
+          <w:lang w:val="fr-FR"/>
+        </w:rPr>
+        <w:t>-</w:t>
+      </w:r>
+      <w:proofErr w:type="spellStart"/>
+      <w:r>
+        <w:rPr>
+          <w:rFonts w:ascii="Arial" w:hAnsi="Arial" w:cs="Arial"/>
+          <w:sz w:val="24"/>
+          <w:szCs w:val="24"/>
+          <w:lang w:val="fr-FR"/>
+        </w:rPr>
+        <w:t>CreationTabVji</w:t>
+      </w:r>
+      <w:proofErr w:type="spellEnd"/>
+      <w:r>
+        <w:rPr>
+          <w:rFonts w:ascii="Arial" w:hAnsi="Arial" w:cs="Arial"/>
+          <w:sz w:val="24"/>
+          <w:szCs w:val="24"/>
+          <w:lang w:val="fr-FR"/>
+        </w:rPr>
+        <w:t xml:space="preserve">() qui vas nous servir </w:t>
+      </w:r>
+      <w:r>
+        <w:rPr>
+          <w:rFonts w:ascii="Arial" w:hAnsi="Arial" w:cs="Arial"/>
+          <w:sz w:val="24"/>
+          <w:szCs w:val="24"/>
+          <w:lang w:val="fr-FR"/>
+        </w:rPr>
+        <w:t>à</w:t>
+      </w:r>
+      <w:r>
+        <w:rPr>
+          <w:rFonts w:ascii="Arial" w:hAnsi="Arial" w:cs="Arial"/>
+          <w:sz w:val="24"/>
+          <w:szCs w:val="24"/>
+          <w:lang w:val="fr-FR"/>
+        </w:rPr>
+        <w:t xml:space="preserve"> </w:t>
+      </w:r>
+      <w:r>
+        <w:rPr>
+          <w:rFonts w:ascii="Arial" w:hAnsi="Arial" w:cs="Arial"/>
+          <w:sz w:val="24"/>
+          <w:szCs w:val="24"/>
+          <w:lang w:val="fr-FR"/>
+        </w:rPr>
+        <w:t>créer</w:t>
+      </w:r>
+      <w:r>
+        <w:rPr>
+          <w:rFonts w:ascii="Arial" w:hAnsi="Arial" w:cs="Arial"/>
+          <w:sz w:val="24"/>
+          <w:szCs w:val="24"/>
+          <w:lang w:val="fr-FR"/>
+        </w:rPr>
+        <w:t xml:space="preserve"> </w:t>
+      </w:r>
+      <w:proofErr w:type="spellStart"/>
+      <w:r>
+        <w:rPr>
+          <w:rFonts w:ascii="Arial" w:hAnsi="Arial" w:cs="Arial"/>
+          <w:sz w:val="24"/>
+          <w:szCs w:val="24"/>
+          <w:lang w:val="fr-FR"/>
+        </w:rPr>
+        <w:t>S_Tab_Vji</w:t>
+      </w:r>
+      <w:proofErr w:type="spellEnd"/>
+      <w:r>
+        <w:rPr>
+          <w:rFonts w:ascii="Arial" w:hAnsi="Arial" w:cs="Arial"/>
+          <w:sz w:val="24"/>
+          <w:szCs w:val="24"/>
+          <w:lang w:val="fr-FR"/>
+        </w:rPr>
+        <w:t xml:space="preserve"> </w:t>
+      </w:r>
+      <w:r>
+        <w:rPr>
+          <w:rFonts w:ascii="Arial" w:hAnsi="Arial" w:cs="Arial"/>
+          <w:sz w:val="24"/>
+          <w:szCs w:val="24"/>
+          <w:lang w:val="fr-FR"/>
+        </w:rPr>
+        <w:t>à</w:t>
+      </w:r>
+      <w:r>
+        <w:rPr>
+          <w:rFonts w:ascii="Arial" w:hAnsi="Arial" w:cs="Arial"/>
+          <w:sz w:val="24"/>
+          <w:szCs w:val="24"/>
+          <w:lang w:val="fr-FR"/>
+        </w:rPr>
+        <w:t xml:space="preserve"> partir de </w:t>
+      </w:r>
+      <w:proofErr w:type="spellStart"/>
+      <w:r>
+        <w:rPr>
+          <w:rFonts w:ascii="Arial" w:hAnsi="Arial" w:cs="Arial"/>
+          <w:sz w:val="24"/>
+          <w:szCs w:val="24"/>
+          <w:lang w:val="fr-FR"/>
+        </w:rPr>
+        <w:t>S_Tab_Vij</w:t>
+      </w:r>
+      <w:proofErr w:type="spellEnd"/>
+    </w:p>
+    <w:p>
+      <w:pPr>
+        <w:ind w:left="720"/>
+        <w:rPr>
+          <w:rFonts w:ascii="Arial" w:hAnsi="Arial" w:cs="Arial"/>
+          <w:sz w:val="24"/>
+          <w:szCs w:val="24"/>
+          <w:lang w:val="fr-FR"/>
+        </w:rPr>
+      </w:pPr>
+      <w:r>
+        <w:rPr>
+          <w:rFonts w:ascii="Arial" w:hAnsi="Arial" w:cs="Arial"/>
+          <w:sz w:val="24"/>
+          <w:szCs w:val="24"/>
+          <w:lang w:val="fr-FR"/>
+        </w:rPr>
+        <w:t xml:space="preserve">-Heuristique() est notre </w:t>
+      </w:r>
+      <w:proofErr w:type="spellStart"/>
+      <w:r>
+        <w:rPr>
+          <w:rFonts w:ascii="Arial" w:hAnsi="Arial" w:cs="Arial"/>
+          <w:sz w:val="24"/>
+          <w:szCs w:val="24"/>
+          <w:lang w:val="fr-FR"/>
+        </w:rPr>
+        <w:t>critere</w:t>
+      </w:r>
+      <w:proofErr w:type="spellEnd"/>
+      <w:r>
+        <w:rPr>
+          <w:rFonts w:ascii="Arial" w:hAnsi="Arial" w:cs="Arial"/>
+          <w:sz w:val="24"/>
+          <w:szCs w:val="24"/>
+          <w:lang w:val="fr-FR"/>
+        </w:rPr>
+        <w:t xml:space="preserve"> de choix ici nous avons </w:t>
+      </w:r>
+      <w:r>
+        <w:rPr>
+          <w:rFonts w:ascii="Arial" w:hAnsi="Arial" w:cs="Arial"/>
+          <w:sz w:val="24"/>
+          <w:szCs w:val="24"/>
+          <w:lang w:val="fr-FR"/>
+        </w:rPr>
+        <w:t>opté</w:t>
+      </w:r>
+      <w:r>
+        <w:rPr>
+          <w:rFonts w:ascii="Arial" w:hAnsi="Arial" w:cs="Arial"/>
+          <w:sz w:val="24"/>
+          <w:szCs w:val="24"/>
+          <w:lang w:val="fr-FR"/>
+        </w:rPr>
+        <w:t xml:space="preserve"> pour passer </w:t>
+      </w:r>
+      <w:r>
+        <w:rPr>
+          <w:rFonts w:ascii="Arial" w:hAnsi="Arial" w:cs="Arial"/>
+          <w:sz w:val="24"/>
+          <w:szCs w:val="24"/>
+          <w:lang w:val="fr-FR"/>
+        </w:rPr>
+        <w:t>à</w:t>
+      </w:r>
+      <w:r>
+        <w:rPr>
+          <w:rFonts w:ascii="Arial" w:hAnsi="Arial" w:cs="Arial"/>
+          <w:sz w:val="24"/>
+          <w:szCs w:val="24"/>
+          <w:lang w:val="fr-FR"/>
+        </w:rPr>
+        <w:t xml:space="preserve"> 1 le capteur qui augmentera le plus </w:t>
+      </w:r>
+      <w:proofErr w:type="spellStart"/>
+      <w:r>
+        <w:rPr>
+          <w:rFonts w:ascii="Arial" w:hAnsi="Arial" w:cs="Arial"/>
+          <w:sz w:val="24"/>
+          <w:szCs w:val="24"/>
+          <w:lang w:val="fr-FR"/>
+        </w:rPr>
+        <w:t>S_Cout</w:t>
+      </w:r>
+      <w:proofErr w:type="spellEnd"/>
+    </w:p>
+    <w:p>
+      <w:pPr>
+        <w:ind w:firstLine="720"/>
+        <w:rPr>
+          <w:rFonts w:ascii="Arial" w:hAnsi="Arial" w:cs="Arial"/>
+          <w:sz w:val="24"/>
+          <w:szCs w:val="24"/>
+          <w:lang w:val="fr-FR"/>
+        </w:rPr>
+      </w:pPr>
+      <w:r>
+        <w:rPr>
+          <w:rFonts w:ascii="Arial" w:hAnsi="Arial" w:cs="Arial"/>
+          <w:sz w:val="24"/>
+          <w:szCs w:val="24"/>
+          <w:lang w:val="fr-FR"/>
+        </w:rPr>
+        <w:t>-</w:t>
+      </w:r>
+      <w:r>
+        <w:rPr>
+          <w:rFonts w:ascii="Arial" w:hAnsi="Arial" w:cs="Arial"/>
+          <w:sz w:val="24"/>
+          <w:szCs w:val="24"/>
+          <w:lang w:val="fr-FR"/>
+        </w:rPr>
+        <w:t xml:space="preserve"> </w:t>
+      </w:r>
+      <w:proofErr w:type="spellStart"/>
+      <w:r>
+        <w:rPr>
+          <w:rFonts w:ascii="Arial" w:hAnsi="Arial" w:cs="Arial"/>
+          <w:sz w:val="24"/>
+          <w:szCs w:val="24"/>
+          <w:lang w:val="fr-FR"/>
+        </w:rPr>
+        <w:t>CalculCout</w:t>
+      </w:r>
+      <w:proofErr w:type="spellEnd"/>
+      <w:r>
+        <w:rPr>
+          <w:rFonts w:ascii="Arial" w:hAnsi="Arial" w:cs="Arial"/>
+          <w:sz w:val="24"/>
+          <w:szCs w:val="24"/>
+          <w:lang w:val="fr-FR"/>
+        </w:rPr>
+        <w:t xml:space="preserve">() nous sert </w:t>
+      </w:r>
+      <w:r>
+        <w:rPr>
+          <w:rFonts w:ascii="Arial" w:hAnsi="Arial" w:cs="Arial"/>
+          <w:sz w:val="24"/>
+          <w:szCs w:val="24"/>
+          <w:lang w:val="fr-FR"/>
+        </w:rPr>
+        <w:t>à</w:t>
+      </w:r>
+      <w:r>
+        <w:rPr>
+          <w:rFonts w:ascii="Arial" w:hAnsi="Arial" w:cs="Arial"/>
+          <w:sz w:val="24"/>
+          <w:szCs w:val="24"/>
+          <w:lang w:val="fr-FR"/>
+        </w:rPr>
+        <w:t xml:space="preserve"> calculer </w:t>
+      </w:r>
+      <w:proofErr w:type="spellStart"/>
+      <w:r>
+        <w:rPr>
+          <w:rFonts w:ascii="Arial" w:hAnsi="Arial" w:cs="Arial"/>
+          <w:sz w:val="24"/>
+          <w:szCs w:val="24"/>
+          <w:lang w:val="fr-FR"/>
+        </w:rPr>
+        <w:t>S_Cout</w:t>
+      </w:r>
+      <w:proofErr w:type="spellEnd"/>
+    </w:p>
+    <w:p>
+      <w:pPr>
+        <w:ind w:firstLine="720"/>
+        <w:rPr>
+          <w:rFonts w:ascii="Arial" w:hAnsi="Arial" w:cs="Arial"/>
+          <w:sz w:val="24"/>
+          <w:szCs w:val="24"/>
+          <w:lang w:val="fr-FR"/>
+        </w:rPr>
+      </w:pPr>
+      <w:r>
+        <w:rPr>
+          <w:rFonts w:ascii="Arial" w:hAnsi="Arial" w:cs="Arial"/>
+          <w:sz w:val="24"/>
+          <w:szCs w:val="24"/>
+          <w:lang w:val="fr-FR"/>
+        </w:rPr>
+        <w:t xml:space="preserve">- </w:t>
+      </w:r>
+      <w:proofErr w:type="spellStart"/>
+      <w:r>
+        <w:rPr>
+          <w:rFonts w:ascii="Arial" w:hAnsi="Arial" w:cs="Arial"/>
+          <w:sz w:val="24"/>
+          <w:szCs w:val="24"/>
+          <w:lang w:val="fr-FR"/>
+        </w:rPr>
+        <w:t>AlgorythmeGlouton</w:t>
+      </w:r>
+      <w:proofErr w:type="spellEnd"/>
+      <w:r>
+        <w:rPr>
+          <w:rFonts w:ascii="Arial" w:hAnsi="Arial" w:cs="Arial"/>
+          <w:sz w:val="24"/>
+          <w:szCs w:val="24"/>
+          <w:lang w:val="fr-FR"/>
+        </w:rPr>
+        <w:t>() comme son nom l'indique c'est l'algorithme Glouton</w:t>
+      </w:r>
+    </w:p>
+    <w:p>
+      <w:pPr>
+        <w:rPr>
+          <w:rFonts w:ascii="Arial" w:hAnsi="Arial" w:cs="Arial"/>
+          <w:sz w:val="24"/>
+          <w:szCs w:val="24"/>
+          <w:lang w:val="fr-FR"/>
+        </w:rPr>
+      </w:pPr>
+      <w:r>
+        <w:rPr>
+          <w:rFonts w:ascii="Arial" w:hAnsi="Arial" w:cs="Arial"/>
+          <w:sz w:val="24"/>
+          <w:szCs w:val="24"/>
+          <w:lang w:val="fr-FR"/>
+        </w:rPr>
+        <w:t>Les résultats obtenus avec notre algorithme glouton sont répertorier dans ce tableau :</w:t>
+      </w:r>
+    </w:p>
     <w:tbl>
       <w:tblPr>
-        <w:tblStyle w:val="TableGrid"/>
+        <w:tblStyle w:val="Grilledutableau"/>
         <w:tblW w:w="0" w:type="auto"/>
         <w:tblLook w:val="04A0" w:firstRow="1" w:lastRow="0" w:firstColumn="1" w:lastColumn="0" w:noHBand="0" w:noVBand="1"/>
       </w:tblPr>
@@ -5942,7 +6844,7 @@
     </w:p>
     <w:p>
       <w:pPr>
-        <w:pStyle w:val="ListParagraph"/>
+        <w:pStyle w:val="Paragraphedeliste"/>
         <w:numPr>
           <w:ilvl w:val="0"/>
           <w:numId w:val="1"/>
@@ -5967,12 +6869,300 @@
           <w:u w:val="single"/>
           <w:lang w:val="fr-FR"/>
         </w:rPr>
+        <w:lastRenderedPageBreak/>
         <w:t>Glouton amélioré</w:t>
+      </w:r>
+    </w:p>
+    <w:p>
+      <w:pPr>
+        <w:rPr>
+          <w:rFonts w:ascii="Arial" w:hAnsi="Arial" w:cs="Arial"/>
+          <w:sz w:val="24"/>
+          <w:szCs w:val="24"/>
+          <w:lang w:val="fr-FR"/>
+        </w:rPr>
+      </w:pPr>
+      <w:r>
+        <w:rPr>
+          <w:rFonts w:ascii="Arial" w:hAnsi="Arial" w:cs="Arial"/>
+          <w:sz w:val="24"/>
+          <w:szCs w:val="24"/>
+          <w:lang w:val="fr-FR"/>
+        </w:rPr>
+        <w:t xml:space="preserve">Pour améliorer notre algorithme glouton nous avons ajouté deux membres à notre classe </w:t>
+      </w:r>
+      <w:proofErr w:type="spellStart"/>
+      <w:r>
+        <w:rPr>
+          <w:rFonts w:ascii="Arial" w:hAnsi="Arial" w:cs="Arial"/>
+          <w:sz w:val="24"/>
+          <w:szCs w:val="24"/>
+          <w:lang w:val="fr-FR"/>
+        </w:rPr>
+        <w:t>C_Solution</w:t>
+      </w:r>
+      <w:proofErr w:type="spellEnd"/>
+      <w:r>
+        <w:rPr>
+          <w:rFonts w:ascii="Arial" w:hAnsi="Arial" w:cs="Arial"/>
+          <w:sz w:val="24"/>
+          <w:szCs w:val="24"/>
+          <w:lang w:val="fr-FR"/>
+        </w:rPr>
+        <w:t xml:space="preserve"> : </w:t>
+      </w:r>
+    </w:p>
+    <w:p>
+      <w:pPr>
+        <w:pStyle w:val="Paragraphedeliste"/>
+        <w:numPr>
+          <w:ilvl w:val="0"/>
+          <w:numId w:val="2"/>
+        </w:numPr>
+        <w:rPr>
+          <w:rFonts w:ascii="Arial" w:hAnsi="Arial" w:cs="Arial"/>
+          <w:sz w:val="24"/>
+          <w:szCs w:val="24"/>
+          <w:lang w:val="fr-FR"/>
+        </w:rPr>
+      </w:pPr>
+      <w:r>
+        <w:rPr>
+          <w:rFonts w:ascii="Arial" w:hAnsi="Arial" w:cs="Arial"/>
+          <w:sz w:val="24"/>
+          <w:szCs w:val="24"/>
+          <w:lang w:val="fr-FR"/>
+        </w:rPr>
+        <w:t>S_R qui comptera le nombre de redondance.</w:t>
+      </w:r>
+    </w:p>
+    <w:p>
+      <w:pPr>
+        <w:pStyle w:val="Paragraphedeliste"/>
+        <w:numPr>
+          <w:ilvl w:val="0"/>
+          <w:numId w:val="2"/>
+        </w:numPr>
+        <w:rPr>
+          <w:rFonts w:ascii="Arial" w:hAnsi="Arial" w:cs="Arial"/>
+          <w:sz w:val="24"/>
+          <w:szCs w:val="24"/>
+          <w:lang w:val="fr-FR"/>
+        </w:rPr>
+      </w:pPr>
+      <w:proofErr w:type="spellStart"/>
+      <w:r>
+        <w:rPr>
+          <w:rFonts w:ascii="Arial" w:hAnsi="Arial" w:cs="Arial"/>
+          <w:sz w:val="24"/>
+          <w:szCs w:val="24"/>
+          <w:lang w:val="fr-FR"/>
+        </w:rPr>
+        <w:t>S_Capteurs_Inutiles</w:t>
+      </w:r>
+      <w:proofErr w:type="spellEnd"/>
+      <w:r>
+        <w:rPr>
+          <w:rFonts w:ascii="Arial" w:hAnsi="Arial" w:cs="Arial"/>
+          <w:sz w:val="24"/>
+          <w:szCs w:val="24"/>
+          <w:lang w:val="fr-FR"/>
+        </w:rPr>
+        <w:t xml:space="preserve"> qui sera une liste de capteur dit inutiles</w:t>
+      </w:r>
+    </w:p>
+    <w:p>
+      <w:pPr>
+        <w:rPr>
+          <w:rFonts w:ascii="Arial" w:hAnsi="Arial" w:cs="Arial"/>
+          <w:sz w:val="24"/>
+          <w:szCs w:val="24"/>
+          <w:lang w:val="fr-FR"/>
+        </w:rPr>
+      </w:pPr>
+      <w:r>
+        <w:rPr>
+          <w:rFonts w:ascii="Arial" w:hAnsi="Arial" w:cs="Arial"/>
+          <w:sz w:val="24"/>
+          <w:szCs w:val="24"/>
+          <w:lang w:val="fr-FR"/>
+        </w:rPr>
+        <w:t>Quant aux Méthodes ajoutées :</w:t>
+      </w:r>
+    </w:p>
+    <w:p>
+      <w:pPr>
+        <w:pStyle w:val="Paragraphedeliste"/>
+        <w:numPr>
+          <w:ilvl w:val="0"/>
+          <w:numId w:val="2"/>
+        </w:numPr>
+        <w:rPr>
+          <w:rFonts w:ascii="Arial" w:hAnsi="Arial" w:cs="Arial"/>
+          <w:sz w:val="24"/>
+          <w:szCs w:val="24"/>
+          <w:lang w:val="fr-FR"/>
+        </w:rPr>
+      </w:pPr>
+      <w:proofErr w:type="spellStart"/>
+      <w:r>
+        <w:rPr>
+          <w:rFonts w:ascii="Arial" w:hAnsi="Arial" w:cs="Arial"/>
+          <w:sz w:val="24"/>
+          <w:szCs w:val="24"/>
+          <w:lang w:val="fr-FR"/>
+        </w:rPr>
+        <w:t>CalculeRedondance</w:t>
+      </w:r>
+      <w:proofErr w:type="spellEnd"/>
+      <w:r>
+        <w:rPr>
+          <w:rFonts w:ascii="Arial" w:hAnsi="Arial" w:cs="Arial"/>
+          <w:sz w:val="24"/>
+          <w:szCs w:val="24"/>
+          <w:lang w:val="fr-FR"/>
+        </w:rPr>
+        <w:t>() : qui vas définir quelle capteur est inutile ou non et vas nous calculer S_R.</w:t>
+      </w:r>
+    </w:p>
+    <w:p>
+      <w:pPr>
+        <w:pStyle w:val="Paragraphedeliste"/>
+        <w:numPr>
+          <w:ilvl w:val="0"/>
+          <w:numId w:val="2"/>
+        </w:numPr>
+        <w:rPr>
+          <w:rFonts w:ascii="Arial" w:hAnsi="Arial" w:cs="Arial"/>
+          <w:sz w:val="24"/>
+          <w:szCs w:val="24"/>
+          <w:lang w:val="fr-FR"/>
+        </w:rPr>
+      </w:pPr>
+      <w:r>
+        <w:rPr>
+          <w:rFonts w:ascii="Arial" w:hAnsi="Arial" w:cs="Arial"/>
+          <w:sz w:val="24"/>
+          <w:szCs w:val="24"/>
+          <w:lang w:val="fr-FR"/>
+        </w:rPr>
+        <w:t xml:space="preserve">Heuristique2() : qui vas nous choisir le capteur inutile à retirer. </w:t>
+      </w:r>
+    </w:p>
+    <w:p>
+      <w:pPr>
+        <w:pStyle w:val="Paragraphedeliste"/>
+        <w:numPr>
+          <w:ilvl w:val="0"/>
+          <w:numId w:val="2"/>
+        </w:numPr>
+        <w:rPr>
+          <w:rFonts w:ascii="Arial" w:hAnsi="Arial" w:cs="Arial"/>
+          <w:sz w:val="24"/>
+          <w:szCs w:val="24"/>
+          <w:lang w:val="fr-FR"/>
+        </w:rPr>
+      </w:pPr>
+      <w:proofErr w:type="spellStart"/>
+      <w:r>
+        <w:rPr>
+          <w:rFonts w:ascii="Arial" w:hAnsi="Arial" w:cs="Arial"/>
+          <w:sz w:val="24"/>
+          <w:szCs w:val="24"/>
+          <w:lang w:val="fr-FR"/>
+        </w:rPr>
+        <w:t>AlgorthymeGloutonAmeliorer</w:t>
+      </w:r>
+      <w:proofErr w:type="spellEnd"/>
+      <w:r>
+        <w:rPr>
+          <w:rFonts w:ascii="Arial" w:hAnsi="Arial" w:cs="Arial"/>
+          <w:sz w:val="24"/>
+          <w:szCs w:val="24"/>
+          <w:lang w:val="fr-FR"/>
+        </w:rPr>
+        <w:t xml:space="preserve">() :  qui vas </w:t>
+      </w:r>
+      <w:r>
+        <w:rPr>
+          <w:rFonts w:ascii="Arial" w:hAnsi="Arial" w:cs="Arial"/>
+          <w:sz w:val="24"/>
+          <w:szCs w:val="24"/>
+          <w:lang w:val="fr-FR"/>
+        </w:rPr>
+        <w:t>être</w:t>
+      </w:r>
+      <w:r>
+        <w:rPr>
+          <w:rFonts w:ascii="Arial" w:hAnsi="Arial" w:cs="Arial"/>
+          <w:sz w:val="24"/>
+          <w:szCs w:val="24"/>
+          <w:lang w:val="fr-FR"/>
+        </w:rPr>
+        <w:t xml:space="preserve"> notre algorithme </w:t>
+      </w:r>
+      <w:r>
+        <w:rPr>
+          <w:rFonts w:ascii="Arial" w:hAnsi="Arial" w:cs="Arial"/>
+          <w:sz w:val="24"/>
+          <w:szCs w:val="24"/>
+          <w:lang w:val="fr-FR"/>
+        </w:rPr>
+        <w:t>améliorer</w:t>
+      </w:r>
+      <w:r>
+        <w:rPr>
+          <w:rFonts w:ascii="Arial" w:hAnsi="Arial" w:cs="Arial"/>
+          <w:sz w:val="24"/>
+          <w:szCs w:val="24"/>
+          <w:lang w:val="fr-FR"/>
+        </w:rPr>
+        <w:t xml:space="preserve"> en combinant l’algorithme glouton a notre </w:t>
+      </w:r>
+      <w:r>
+        <w:rPr>
+          <w:rFonts w:ascii="Arial" w:hAnsi="Arial" w:cs="Arial"/>
+          <w:sz w:val="24"/>
+          <w:szCs w:val="24"/>
+          <w:lang w:val="fr-FR"/>
+        </w:rPr>
+        <w:t>ré-optimisation de la solution.</w:t>
+      </w:r>
+    </w:p>
+    <w:p>
+      <w:pPr>
+        <w:ind w:left="360"/>
+        <w:rPr>
+          <w:rFonts w:ascii="Arial" w:hAnsi="Arial" w:cs="Arial"/>
+          <w:sz w:val="24"/>
+          <w:szCs w:val="24"/>
+          <w:lang w:val="fr-FR"/>
+        </w:rPr>
+      </w:pPr>
+      <w:r>
+        <w:rPr>
+          <w:rFonts w:ascii="Arial" w:hAnsi="Arial" w:cs="Arial"/>
+          <w:sz w:val="24"/>
+          <w:szCs w:val="24"/>
+          <w:lang w:val="fr-FR"/>
+        </w:rPr>
+        <w:t>Les résultats</w:t>
+      </w:r>
+      <w:bookmarkStart w:id="0" w:name="_GoBack"/>
+      <w:bookmarkEnd w:id="0"/>
+      <w:r>
+        <w:rPr>
+          <w:rFonts w:ascii="Arial" w:hAnsi="Arial" w:cs="Arial"/>
+          <w:sz w:val="24"/>
+          <w:szCs w:val="24"/>
+          <w:lang w:val="fr-FR"/>
+        </w:rPr>
+        <w:t xml:space="preserve"> obtenus avec cet algorithme sont répertorier dans ce tableau :</w:t>
       </w:r>
     </w:p>
     <w:tbl>
       <w:tblPr>
-        <w:tblStyle w:val="TableGrid"/>
+        <w:tblStyle w:val="Grilledutableau"/>
         <w:tblW w:w="0" w:type="auto"/>
         <w:tblLook w:val="04A0" w:firstRow="1" w:lastRow="0" w:firstColumn="1" w:lastColumn="0" w:noHBand="0" w:noVBand="1"/>
       </w:tblPr>
@@ -6029,7 +7219,6 @@
                 <w:lang w:val="fr-FR"/>
               </w:rPr>
             </w:pPr>
-            <w:proofErr w:type="gramStart"/>
             <w:r>
               <w:rPr>
                 <w:rFonts w:ascii="Arial" w:hAnsi="Arial" w:cs="Arial"/>
@@ -6039,7 +7228,6 @@
               </w:rPr>
               <w:t>S.O</w:t>
             </w:r>
-            <w:proofErr w:type="gramEnd"/>
           </w:p>
         </w:tc>
         <w:tc>
@@ -6108,7 +7296,6 @@
                 <w:lang w:val="fr-FR"/>
               </w:rPr>
             </w:pPr>
-            <w:proofErr w:type="gramStart"/>
             <w:r>
               <w:rPr>
                 <w:rFonts w:ascii="Arial" w:hAnsi="Arial" w:cs="Arial"/>
@@ -6118,7 +7305,6 @@
               </w:rPr>
               <w:t>S.O</w:t>
             </w:r>
-            <w:proofErr w:type="gramEnd"/>
           </w:p>
         </w:tc>
         <w:tc>
@@ -6187,7 +7373,6 @@
                 <w:lang w:val="fr-FR"/>
               </w:rPr>
             </w:pPr>
-            <w:proofErr w:type="gramStart"/>
             <w:r>
               <w:rPr>
                 <w:rFonts w:ascii="Arial" w:hAnsi="Arial" w:cs="Arial"/>
@@ -6197,7 +7382,6 @@
               </w:rPr>
               <w:t>S.O</w:t>
             </w:r>
-            <w:proofErr w:type="gramEnd"/>
           </w:p>
         </w:tc>
         <w:tc>
@@ -8088,7 +9272,7 @@
 </file>
 
 <file path=word/numbering.xml><?xml version="1.0" encoding="utf-8"?>
-<w:numbering xmlns:wpc="http://schemas.microsoft.com/office/word/2010/wordprocessingCanvas" xmlns:cx="http://schemas.microsoft.com/office/drawing/2014/chartex" xmlns:cx1="http://schemas.microsoft.com/office/drawing/2015/9/8/chartex" xmlns:cx2="http://schemas.microsoft.com/office/drawing/2015/10/21/chartex" xmlns:cx3="http://schemas.microsoft.com/office/drawing/2016/5/9/chartex" xmlns:cx4="http://schemas.microsoft.com/office/drawing/2016/5/10/chartex" xmlns:cx5="http://schemas.microsoft.com/office/drawing/2016/5/11/chartex" xmlns:cx6="http://schemas.microsoft.com/office/drawing/2016/5/12/chartex" xmlns:cx7="http://schemas.microsoft.com/office/drawing/2016/5/13/chartex" xmlns:cx8="http://schemas.microsoft.com/office/drawing/2016/5/14/chartex" xmlns:mc="http://schemas.openxmlformats.org/markup-compatibility/2006" xmlns:aink="http://schemas.microsoft.com/office/drawing/2016/ink" xmlns:am3d="http://schemas.microsoft.com/office/drawing/2017/model3d" xmlns:o="urn:schemas-microsoft-com:office:office" xmlns:r="http://schemas.openxmlformats.org/officeDocument/2006/relationships" xmlns:m="http://schemas.openxmlformats.org/officeDocument/2006/math" xmlns:v="urn:schemas-microsoft-com:vml" xmlns:wp14="http://schemas.microsoft.com/office/word/2010/wordprocessingDrawing" xmlns:wp="http://schemas.openxmlformats.org/drawingml/2006/wordprocessingDrawing" xmlns:w10="urn:schemas-microsoft-com:office:word" xmlns:w="http://schemas.openxmlformats.org/wordprocessingml/2006/main" xmlns:w14="http://schemas.microsoft.com/office/word/2010/wordml" xmlns:w15="http://schemas.microsoft.com/office/word/2012/wordml" xmlns:w16cex="http://schemas.microsoft.com/office/word/2018/wordml/cex" xmlns:w16cid="http://schemas.microsoft.com/office/word/2016/wordml/cid" xmlns:w16="http://schemas.microsoft.com/office/word/2018/wordml" xmlns:w16se="http://schemas.microsoft.com/office/word/2015/wordml/symex" xmlns:wpg="http://schemas.microsoft.com/office/word/2010/wordprocessingGroup" xmlns:wpi="http://schemas.microsoft.com/office/word/2010/wordprocessingInk" xmlns:wne="http://schemas.microsoft.com/office/word/2006/wordml" xmlns:wps="http://schemas.microsoft.com/office/word/2010/wordprocessingShape" mc:Ignorable="w14 w15 w16se w16cid w16 w16cex wp14">
+<w:numbering xmlns:wpc="http://schemas.microsoft.com/office/word/2010/wordprocessingCanvas" xmlns:cx="http://schemas.microsoft.com/office/drawing/2014/chartex" xmlns:cx1="http://schemas.microsoft.com/office/drawing/2015/9/8/chartex" xmlns:cx2="http://schemas.microsoft.com/office/drawing/2015/10/21/chartex" xmlns:cx3="http://schemas.microsoft.com/office/drawing/2016/5/9/chartex" xmlns:cx4="http://schemas.microsoft.com/office/drawing/2016/5/10/chartex" xmlns:cx5="http://schemas.microsoft.com/office/drawing/2016/5/11/chartex" xmlns:cx6="http://schemas.microsoft.com/office/drawing/2016/5/12/chartex" xmlns:cx7="http://schemas.microsoft.com/office/drawing/2016/5/13/chartex" xmlns:cx8="http://schemas.microsoft.com/office/drawing/2016/5/14/chartex" xmlns:mc="http://schemas.openxmlformats.org/markup-compatibility/2006" xmlns:aink="http://schemas.microsoft.com/office/drawing/2016/ink" xmlns:am3d="http://schemas.microsoft.com/office/drawing/2017/model3d" xmlns:o="urn:schemas-microsoft-com:office:office" xmlns:r="http://schemas.openxmlformats.org/officeDocument/2006/relationships" xmlns:m="http://schemas.openxmlformats.org/officeDocument/2006/math" xmlns:v="urn:schemas-microsoft-com:vml" xmlns:wp14="http://schemas.microsoft.com/office/word/2010/wordprocessingDrawing" xmlns:wp="http://schemas.openxmlformats.org/drawingml/2006/wordprocessingDrawing" xmlns:w10="urn:schemas-microsoft-com:office:word" xmlns:w="http://schemas.openxmlformats.org/wordprocessingml/2006/main" xmlns:w14="http://schemas.microsoft.com/office/word/2010/wordml" xmlns:w15="http://schemas.microsoft.com/office/word/2012/wordml" xmlns:w16cid="http://schemas.microsoft.com/office/word/2016/wordml/cid" xmlns:w16se="http://schemas.microsoft.com/office/word/2015/wordml/symex" xmlns:wpg="http://schemas.microsoft.com/office/word/2010/wordprocessingGroup" xmlns:wpi="http://schemas.microsoft.com/office/word/2010/wordprocessingInk" xmlns:wne="http://schemas.microsoft.com/office/word/2006/wordml" xmlns:wps="http://schemas.microsoft.com/office/word/2010/wordprocessingShape" mc:Ignorable="w14 w15 w16se w16cid wp14">
   <w:abstractNum w:abstractNumId="0" w15:restartNumberingAfterBreak="0">
     <w:nsid w:val="5A733AA7"/>
     <w:multiLevelType w:val="hybridMultilevel"/>
@@ -8105,7 +9289,7 @@
         <w:rFonts w:ascii="Roboto Mono" w:eastAsiaTheme="minorEastAsia" w:hAnsi="Roboto Mono" w:cs="Arial" w:hint="default"/>
       </w:rPr>
     </w:lvl>
-    <w:lvl w:ilvl="1" w:tplc="04090003" w:tentative="1">
+    <w:lvl w:ilvl="1" w:tplc="04090003">
       <w:start w:val="1"/>
       <w:numFmt w:val="bullet"/>
       <w:lvlText w:val="o"/>
@@ -8301,7 +9485,7 @@
 </file>
 
 <file path=word/styles.xml><?xml version="1.0" encoding="utf-8"?>
-<w:styles xmlns:mc="http://schemas.openxmlformats.org/markup-compatibility/2006" xmlns:r="http://schemas.openxmlformats.org/officeDocument/2006/relationships" xmlns:w="http://schemas.openxmlformats.org/wordprocessingml/2006/main" xmlns:w14="http://schemas.microsoft.com/office/word/2010/wordml" xmlns:w15="http://schemas.microsoft.com/office/word/2012/wordml" xmlns:w16cex="http://schemas.microsoft.com/office/word/2018/wordml/cex" xmlns:w16cid="http://schemas.microsoft.com/office/word/2016/wordml/cid" xmlns:w16="http://schemas.microsoft.com/office/word/2018/wordml" xmlns:w16se="http://schemas.microsoft.com/office/word/2015/wordml/symex" mc:Ignorable="w14 w15 w16se w16cid w16 w16cex">
+<w:styles xmlns:mc="http://schemas.openxmlformats.org/markup-compatibility/2006" xmlns:r="http://schemas.openxmlformats.org/officeDocument/2006/relationships" xmlns:w="http://schemas.openxmlformats.org/wordprocessingml/2006/main" xmlns:w14="http://schemas.microsoft.com/office/word/2010/wordml" xmlns:w15="http://schemas.microsoft.com/office/word/2012/wordml" xmlns:w16cid="http://schemas.microsoft.com/office/word/2016/wordml/cid" xmlns:w16se="http://schemas.microsoft.com/office/word/2015/wordml/symex" mc:Ignorable="w14 w15 w16se w16cid">
   <w:docDefaults>
     <w:rPrDefault>
       <w:rPr>
@@ -8699,13 +9883,13 @@
     <w:name w:val="Normal"/>
     <w:qFormat/>
   </w:style>
-  <w:style w:type="character" w:default="1" w:styleId="DefaultParagraphFont">
+  <w:style w:type="character" w:default="1" w:styleId="Policepardfaut">
     <w:name w:val="Default Paragraph Font"/>
     <w:uiPriority w:val="1"/>
     <w:semiHidden/>
     <w:unhideWhenUsed/>
   </w:style>
-  <w:style w:type="table" w:default="1" w:styleId="TableNormal">
+  <w:style w:type="table" w:default="1" w:styleId="TableauNormal">
     <w:name w:val="Normal Table"/>
     <w:uiPriority w:val="99"/>
     <w:semiHidden/>
@@ -8720,13 +9904,13 @@
       </w:tblCellMar>
     </w:tblPr>
   </w:style>
-  <w:style w:type="numbering" w:default="1" w:styleId="NoList">
+  <w:style w:type="numbering" w:default="1" w:styleId="Aucuneliste">
     <w:name w:val="No List"/>
     <w:uiPriority w:val="99"/>
     <w:semiHidden/>
     <w:unhideWhenUsed/>
   </w:style>
-  <w:style w:type="paragraph" w:styleId="ListParagraph">
+  <w:style w:type="paragraph" w:styleId="Paragraphedeliste">
     <w:name w:val="List Paragraph"/>
     <w:basedOn w:val="Normal"/>
     <w:uiPriority w:val="34"/>
@@ -8737,9 +9921,9 @@
       <w:contextualSpacing/>
     </w:pPr>
   </w:style>
-  <w:style w:type="character" w:styleId="PlaceholderText">
+  <w:style w:type="character" w:styleId="Textedelespacerserv">
     <w:name w:val="Placeholder Text"/>
-    <w:basedOn w:val="DefaultParagraphFont"/>
+    <w:basedOn w:val="Policepardfaut"/>
     <w:uiPriority w:val="99"/>
     <w:semiHidden/>
     <w:rsid w:val="00B108F6"/>
@@ -8747,9 +9931,9 @@
       <w:color w:val="808080"/>
     </w:rPr>
   </w:style>
-  <w:style w:type="table" w:styleId="TableGrid">
+  <w:style w:type="table" w:styleId="Grilledutableau">
     <w:name w:val="Table Grid"/>
-    <w:basedOn w:val="TableNormal"/>
+    <w:basedOn w:val="TableauNormal"/>
     <w:uiPriority w:val="39"/>
     <w:rsid w:val="00033492"/>
     <w:pPr>

</xml_diff>

<commit_message>
Corrections sur les métaheuristiques
</commit_message>
<xml_diff>
--- a/Rapport.docx
+++ b/Rapport.docx
@@ -6414,6 +6414,7 @@
         <w:t>. C’est-à-dire, qu’il va utiliser les méthodes et membres de la classe afin de réaliser l’algorithme.</w:t>
       </w:r>
     </w:p>
+    <w:bookmarkStart w:id="5" w:name="_Toc56874684"/>
     <w:p>
       <w:pPr>
         <w:pStyle w:val="Heading2"/>
@@ -6428,7 +6429,6 @@
           <w:lang w:val="fr-FR"/>
         </w:rPr>
       </w:pPr>
-      <w:bookmarkStart w:id="5" w:name="_Toc56874684"/>
       <w:r>
         <w:rPr>
           <w:rFonts w:ascii="Arial" w:hAnsi="Arial" w:cs="Arial"/>
@@ -10540,6 +10540,7 @@
         <w:t xml:space="preserve"> la solution.</w:t>
       </w:r>
     </w:p>
+    <w:bookmarkStart w:id="8" w:name="_Toc56874687"/>
     <w:p>
       <w:pPr>
         <w:pStyle w:val="Heading2"/>
@@ -10554,7 +10555,6 @@
           <w:lang w:val="fr-FR"/>
         </w:rPr>
       </w:pPr>
-      <w:bookmarkStart w:id="8" w:name="_Toc56874687"/>
       <w:r>
         <w:rPr>
           <w:rFonts w:ascii="Arial" w:hAnsi="Arial" w:cs="Arial"/>
@@ -15830,7 +15830,47 @@
           <w:szCs w:val="24"/>
           <w:lang w:val="fr-FR"/>
         </w:rPr>
-        <w:t>La recherche taboue est ici adaptée du fait des calculs relativement légers. De plus, les résultats attendus ne nécessitent pas de grandes précisions sur l’ordre, de 10^0 à 10^-3. Il faut cependant procéder à une étude qui permet de majoré et minoré la solution afin de s’assurer de l’authenticité de la solution.</w:t>
+        <w:t xml:space="preserve">La recherche taboue est ici adaptée du fait des calculs relativement légers. De plus, les résultats attendus ne nécessitent pas de grandes précisions sur l’ordre, de 10^0 à 10^-3. Il faut cependant procéder à une étude qui permet de </w:t>
+      </w:r>
+      <w:r>
+        <w:rPr>
+          <w:rFonts w:ascii="Arial" w:hAnsi="Arial" w:cs="Arial"/>
+          <w:color w:val="000000" w:themeColor="text1"/>
+          <w:sz w:val="24"/>
+          <w:szCs w:val="24"/>
+          <w:lang w:val="fr-FR"/>
+        </w:rPr>
+        <w:t>majorer</w:t>
+      </w:r>
+      <w:r>
+        <w:rPr>
+          <w:rFonts w:ascii="Arial" w:hAnsi="Arial" w:cs="Arial"/>
+          <w:color w:val="000000" w:themeColor="text1"/>
+          <w:sz w:val="24"/>
+          <w:szCs w:val="24"/>
+          <w:lang w:val="fr-FR"/>
+        </w:rPr>
+        <w:t xml:space="preserve"> et minor</w:t>
+      </w:r>
+      <w:r>
+        <w:rPr>
+          <w:rFonts w:ascii="Arial" w:hAnsi="Arial" w:cs="Arial"/>
+          <w:color w:val="000000" w:themeColor="text1"/>
+          <w:sz w:val="24"/>
+          <w:szCs w:val="24"/>
+          <w:lang w:val="fr-FR"/>
+        </w:rPr>
+        <w:t>er</w:t>
+      </w:r>
+      <w:r>
+        <w:rPr>
+          <w:rFonts w:ascii="Arial" w:hAnsi="Arial" w:cs="Arial"/>
+          <w:color w:val="000000" w:themeColor="text1"/>
+          <w:sz w:val="24"/>
+          <w:szCs w:val="24"/>
+          <w:lang w:val="fr-FR"/>
+        </w:rPr>
+        <w:t xml:space="preserve"> la solution afin de s’assurer de l’authenticité de la solution.</w:t>
       </w:r>
     </w:p>
     <w:p>
@@ -15940,7 +15980,7 @@
           <w:szCs w:val="24"/>
           <w:lang w:val="fr-FR"/>
         </w:rPr>
-        <w:t>Le fondement de cette métaheuristique impose l’utilisation d’une formule probabiliste basée sur des statistiques et / ou expérimentations. Or, ici le problème ne permet pas à première vue d’établir une telle formule. Cette métaheuristiques est donc à mettre de côté dans le cadre de cette application.</w:t>
+        <w:t>Le fondement de cette métaheuristique impose l’utilisation d’une formule probabiliste basée sur des statistiques et / ou expérimentations. Or, ici le problème ne permet pas à première vue d’établir une telle formule. Cette métaheuristique est donc à mettre de côté dans le cadre de cette application.</w:t>
       </w:r>
     </w:p>
     <w:p>
@@ -16060,7 +16100,7 @@
           <w:szCs w:val="24"/>
           <w:lang w:val="fr-FR"/>
         </w:rPr>
-        <w:t>Cette métaheuristiques est notamment utilisé pour l’étude de foules, où les proches voisins évoluent dynamiquement. Dans le cadre d’une étude de cas indépendante du temps, l’optimisation par essaims particulaires n’est pas adaptée au sujet, malgré les équations fondamentales de l’algorithme proches du glouton.</w:t>
+        <w:t>Cette métaheuristique est notamment utilisé pour l’étude de foules, où les proches voisins évoluent dynamiquement. Dans le cadre d’une étude de cas indépendante du temps, l’optimisation par essaims particulaires n’est pas adaptée au sujet, malgré les équations fondamentales de l’algorithme proches du glouton.</w:t>
       </w:r>
     </w:p>
     <w:p>
@@ -16180,7 +16220,7 @@
           <w:szCs w:val="24"/>
           <w:lang w:val="fr-FR"/>
         </w:rPr>
-        <w:t xml:space="preserve">Même si le nom en dit long sur son domaine d’étude, il est aussi utilisé pour optimiser d’autres mouvements comme les trajets routiers. Minimiser le temps de trajet ou la distance parcourue. Cet algorithme peut en effet se voir être la source de résultats plus optimisés que ceux obtenus avec les algorithmes gloutons. C’est notamment le cas de problèmes plus complexe concernant les flux routiers. </w:t>
+        <w:t xml:space="preserve">Même si le nom en dit long sur son domaine d’étude, il est aussi utilisé pour optimiser d’autres mouvements comme les trajets routiers. Minimiser le temps de trajet ou la distance parcourue. Cet algorithme peut en effet se voir être la source de résultats plus optimisés que ceux obtenus avec les algorithmes gloutons. C’est notamment le cas de problème plus complexe concernant les flux routiers. </w:t>
       </w:r>
     </w:p>
     <w:p>

</xml_diff>